<commit_message>
felipe es un chupa pija
</commit_message>
<xml_diff>
--- a/Casares-Olivera_project_draft.docx
+++ b/Casares-Olivera_project_draft.docx
@@ -279,45 +279,8 @@
           <w:szCs w:val="32"/>
           <w:lang w:val="en-US" w:eastAsia="de-DE"/>
         </w:rPr>
-        <w:t xml:space="preserve">Daniel </w:t>
-      </w:r>
-      <w:proofErr w:type="spellStart"/>
-      <w:r>
-        <w:rPr>
-          <w:bCs/>
-          <w:i/>
-          <w:kern w:val="36"/>
-          <w:sz w:val="32"/>
-          <w:szCs w:val="32"/>
-          <w:lang w:val="en-US" w:eastAsia="de-DE"/>
-        </w:rPr>
-        <w:t>Casares</w:t>
-      </w:r>
-      <w:proofErr w:type="spellEnd"/>
-      <w:r>
-        <w:rPr>
-          <w:bCs/>
-          <w:i/>
-          <w:kern w:val="36"/>
-          <w:sz w:val="32"/>
-          <w:szCs w:val="32"/>
-          <w:lang w:val="en-US" w:eastAsia="de-DE"/>
-        </w:rPr>
-        <w:t xml:space="preserve"> and Felipe </w:t>
-      </w:r>
-      <w:proofErr w:type="spellStart"/>
-      <w:r>
-        <w:rPr>
-          <w:bCs/>
-          <w:i/>
-          <w:kern w:val="36"/>
-          <w:sz w:val="32"/>
-          <w:szCs w:val="32"/>
-          <w:lang w:val="en-US" w:eastAsia="de-DE"/>
-        </w:rPr>
-        <w:t>Olivera</w:t>
-      </w:r>
-      <w:proofErr w:type="spellEnd"/>
+        <w:t>Daniel Casares and Felipe Olivera</w:t>
+      </w:r>
     </w:p>
     <w:p>
       <w:pPr>
@@ -593,19 +556,11 @@
         </w:rPr>
         <w:t>ars, unfortunately so has fraud (</w:t>
       </w:r>
-      <w:proofErr w:type="spellStart"/>
-      <w:r>
-        <w:rPr>
-          <w:lang w:val="en-US"/>
-        </w:rPr>
-        <w:t>Bahnson</w:t>
-      </w:r>
-      <w:proofErr w:type="spellEnd"/>
-      <w:r>
-        <w:rPr>
-          <w:lang w:val="en-US"/>
-        </w:rPr>
-        <w:t xml:space="preserve"> 134</w:t>
+      <w:r>
+        <w:rPr>
+          <w:lang w:val="en-US"/>
+        </w:rPr>
+        <w:t>Bahnson 134</w:t>
       </w:r>
       <w:r>
         <w:rPr>
@@ -653,21 +608,160 @@
         <w:rPr>
           <w:lang w:val="en-US"/>
         </w:rPr>
+        <w:t xml:space="preserve"> (Krivko 6070)</w:t>
+      </w:r>
+      <w:r>
+        <w:rPr>
+          <w:lang w:val="en-US"/>
+        </w:rPr>
+        <w:t xml:space="preserve">. </w:t>
+      </w:r>
+      <w:r>
+        <w:rPr>
+          <w:lang w:val="en-US"/>
+        </w:rPr>
+        <w:t>Based on the latest figures</w:t>
+      </w:r>
+      <w:r>
+        <w:rPr>
+          <w:lang w:val="en-US"/>
+        </w:rPr>
+        <w:t xml:space="preserve"> gathered in 2015,</w:t>
+      </w:r>
+      <w:r>
+        <w:rPr>
+          <w:lang w:val="en-US"/>
+        </w:rPr>
+        <w:t xml:space="preserve"> card fraud </w:t>
+      </w:r>
+      <w:r>
+        <w:rPr>
+          <w:lang w:val="en-US"/>
+        </w:rPr>
+        <w:t>accumulated</w:t>
+      </w:r>
+      <w:r>
+        <w:rPr>
+          <w:lang w:val="en-US"/>
+        </w:rPr>
+        <w:t xml:space="preserve"> $21.84 Billion</w:t>
+      </w:r>
+      <w:r>
+        <w:rPr>
+          <w:lang w:val="en-US"/>
+        </w:rPr>
+        <w:t xml:space="preserve"> worldwide</w:t>
+      </w:r>
+      <w:r>
+        <w:rPr>
+          <w:lang w:val="en-US"/>
+        </w:rPr>
+        <w:t xml:space="preserve"> in losses</w:t>
+      </w:r>
+      <w:r>
+        <w:rPr>
+          <w:lang w:val="en-US"/>
+        </w:rPr>
         <w:t xml:space="preserve"> (</w:t>
       </w:r>
-      <w:proofErr w:type="spellStart"/>
-      <w:r>
-        <w:rPr>
-          <w:lang w:val="en-US"/>
-        </w:rPr>
-        <w:t>Krivko</w:t>
-      </w:r>
-      <w:proofErr w:type="spellEnd"/>
-      <w:r>
-        <w:rPr>
-          <w:lang w:val="en-US"/>
-        </w:rPr>
-        <w:t xml:space="preserve"> 6070)</w:t>
+      <w:r>
+        <w:rPr>
+          <w:lang w:val="en-US"/>
+        </w:rPr>
+        <w:t>The Nilson Report 6</w:t>
+      </w:r>
+      <w:r>
+        <w:rPr>
+          <w:lang w:val="en-US"/>
+        </w:rPr>
+        <w:t xml:space="preserve">). </w:t>
+      </w:r>
+      <w:r>
+        <w:rPr>
+          <w:lang w:val="en-US"/>
+        </w:rPr>
+        <w:t xml:space="preserve">When banks lose money due to credit card fraud, </w:t>
+      </w:r>
+      <w:r>
+        <w:rPr>
+          <w:lang w:val="en-US"/>
+        </w:rPr>
+        <w:t>the losses partially are passed to customers</w:t>
+      </w:r>
+      <w:r>
+        <w:rPr>
+          <w:lang w:val="en-US"/>
+        </w:rPr>
+        <w:t xml:space="preserve"> through higher interest rates, higher membership fees and reduced benefits. Hence, it is both the banks’ and cardholders’ interest to reduce illegitimate use of credit cards</w:t>
+      </w:r>
+      <w:r>
+        <w:rPr>
+          <w:lang w:val="en-US"/>
+        </w:rPr>
+        <w:t xml:space="preserve"> (</w:t>
+      </w:r>
+      <w:r>
+        <w:rPr>
+          <w:lang w:val="en-US"/>
+        </w:rPr>
+        <w:t>Maes 2</w:t>
+      </w:r>
+      <w:r>
+        <w:rPr>
+          <w:lang w:val="en-US"/>
+        </w:rPr>
+        <w:t xml:space="preserve">). </w:t>
+      </w:r>
+    </w:p>
+    <w:p>
+      <w:pPr>
+        <w:rPr>
+          <w:lang w:val="en-US"/>
+        </w:rPr>
+      </w:pPr>
+    </w:p>
+    <w:p>
+      <w:pPr>
+        <w:jc w:val="both"/>
+        <w:rPr>
+          <w:lang w:val="en-US"/>
+        </w:rPr>
+      </w:pPr>
+      <w:r>
+        <w:rPr>
+          <w:lang w:val="en-US"/>
+        </w:rPr>
+        <w:tab/>
+      </w:r>
+      <w:r>
+        <w:rPr>
+          <w:lang w:val="en-US"/>
+        </w:rPr>
+        <w:t>In this work, we consider the problem of identifying whether a credit or debit card account has been subject to fraudulent activity</w:t>
+      </w:r>
+      <w:r>
+        <w:rPr>
+          <w:lang w:val="en-US"/>
+        </w:rPr>
+        <w:t>,</w:t>
+      </w:r>
+      <w:r>
+        <w:rPr>
+          <w:lang w:val="en-US"/>
+        </w:rPr>
+        <w:t xml:space="preserve"> </w:t>
+      </w:r>
+      <w:r>
+        <w:rPr>
+          <w:lang w:val="en-US"/>
+        </w:rPr>
+        <w:t>using r</w:t>
+      </w:r>
+      <w:r>
+        <w:rPr>
+          <w:lang w:val="en-US"/>
+        </w:rPr>
+        <w:t>eal-life transaction data from a Latin American credit card processing company</w:t>
       </w:r>
       <w:r>
         <w:rPr>
@@ -679,152 +773,49 @@
         <w:rPr>
           <w:lang w:val="en-US"/>
         </w:rPr>
-        <w:t>Based on the latest figures</w:t>
-      </w:r>
-      <w:r>
-        <w:rPr>
-          <w:lang w:val="en-US"/>
-        </w:rPr>
-        <w:t xml:space="preserve"> gathered in 2015,</w:t>
-      </w:r>
-      <w:r>
-        <w:rPr>
-          <w:lang w:val="en-US"/>
-        </w:rPr>
-        <w:t xml:space="preserve"> card fraud </w:t>
-      </w:r>
-      <w:r>
-        <w:rPr>
-          <w:lang w:val="en-US"/>
-        </w:rPr>
-        <w:t>accumulated</w:t>
-      </w:r>
-      <w:r>
-        <w:rPr>
-          <w:lang w:val="en-US"/>
-        </w:rPr>
-        <w:t xml:space="preserve"> $21.84 Billion</w:t>
-      </w:r>
-      <w:r>
-        <w:rPr>
-          <w:lang w:val="en-US"/>
-        </w:rPr>
-        <w:t xml:space="preserve"> worldwide</w:t>
-      </w:r>
-      <w:r>
-        <w:rPr>
-          <w:lang w:val="en-US"/>
-        </w:rPr>
-        <w:t xml:space="preserve"> in losses</w:t>
-      </w:r>
-      <w:r>
-        <w:rPr>
-          <w:lang w:val="en-US"/>
-        </w:rPr>
-        <w:t xml:space="preserve"> (</w:t>
-      </w:r>
-      <w:r>
-        <w:rPr>
-          <w:lang w:val="en-US"/>
-        </w:rPr>
         <w:t xml:space="preserve">The </w:t>
       </w:r>
-      <w:proofErr w:type="spellStart"/>
-      <w:r>
-        <w:rPr>
-          <w:lang w:val="en-US"/>
-        </w:rPr>
-        <w:t>Nilson</w:t>
-      </w:r>
-      <w:proofErr w:type="spellEnd"/>
-      <w:r>
-        <w:rPr>
-          <w:lang w:val="en-US"/>
-        </w:rPr>
-        <w:t xml:space="preserve"> Report 6</w:t>
-      </w:r>
-      <w:r>
-        <w:rPr>
-          <w:lang w:val="en-US"/>
-        </w:rPr>
-        <w:t xml:space="preserve">). </w:t>
-      </w:r>
-      <w:r>
-        <w:rPr>
-          <w:lang w:val="en-US"/>
-        </w:rPr>
-        <w:t xml:space="preserve">When banks lose money due to credit card fraud, </w:t>
-      </w:r>
-      <w:r>
-        <w:rPr>
-          <w:lang w:val="en-US"/>
-        </w:rPr>
-        <w:t>the losses partially are passed to customers</w:t>
-      </w:r>
-      <w:r>
-        <w:rPr>
-          <w:lang w:val="en-US"/>
-        </w:rPr>
-        <w:t xml:space="preserve"> through higher interest rates, higher membership fees and reduced benefits. Hence, it is both the banks’ and cardholders’ interest to reduce illegitimate use of credit cards</w:t>
-      </w:r>
-      <w:r>
-        <w:rPr>
-          <w:lang w:val="en-US"/>
-        </w:rPr>
-        <w:t xml:space="preserve"> (</w:t>
-      </w:r>
-      <w:proofErr w:type="spellStart"/>
-      <w:r>
-        <w:rPr>
-          <w:lang w:val="en-US"/>
-        </w:rPr>
-        <w:t>Maes</w:t>
-      </w:r>
-      <w:proofErr w:type="spellEnd"/>
-      <w:r>
-        <w:rPr>
-          <w:lang w:val="en-US"/>
-        </w:rPr>
-        <w:t xml:space="preserve"> 2</w:t>
-      </w:r>
-      <w:r>
-        <w:rPr>
-          <w:lang w:val="en-US"/>
-        </w:rPr>
-        <w:t xml:space="preserve">). </w:t>
-      </w:r>
-    </w:p>
-    <w:p>
-      <w:pPr>
-        <w:rPr>
-          <w:lang w:val="en-US"/>
-        </w:rPr>
-      </w:pPr>
-    </w:p>
-    <w:p>
-      <w:pPr>
-        <w:jc w:val="both"/>
-        <w:rPr>
-          <w:lang w:val="en-US"/>
-        </w:rPr>
-      </w:pPr>
-      <w:r>
-        <w:rPr>
-          <w:lang w:val="en-US"/>
-        </w:rPr>
-        <w:tab/>
-      </w:r>
-      <w:r>
-        <w:rPr>
-          <w:lang w:val="en-US"/>
-        </w:rPr>
-        <w:t>In this work, we consider the problem of identifying whether a credit or debit card account has been subject to fraudulent activity</w:t>
-      </w:r>
-      <w:r>
-        <w:rPr>
-          <w:lang w:val="en-US"/>
-        </w:rPr>
-        <w:t>,</w:t>
+      <w:r>
+        <w:rPr>
+          <w:lang w:val="en-US"/>
+        </w:rPr>
+        <w:t>goal</w:t>
+      </w:r>
+      <w:r>
+        <w:rPr>
+          <w:lang w:val="en-US"/>
+        </w:rPr>
+        <w:t xml:space="preserve"> is to construct a </w:t>
+      </w:r>
+      <w:r>
+        <w:rPr>
+          <w:lang w:val="en-US"/>
+        </w:rPr>
+        <w:t xml:space="preserve">supervised </w:t>
+      </w:r>
+      <w:r>
+        <w:rPr>
+          <w:lang w:val="en-US"/>
+        </w:rPr>
+        <w:t xml:space="preserve">learning model that can detect fraud on new (previously unseen) </w:t>
+      </w:r>
+      <w:r>
+        <w:rPr>
+          <w:lang w:val="en-US"/>
+        </w:rPr>
+        <w:t>plastic</w:t>
+      </w:r>
+      <w:r>
+        <w:rPr>
+          <w:lang w:val="en-US"/>
+        </w:rPr>
+        <w:t xml:space="preserve"> card </w:t>
+      </w:r>
+      <w:r>
+        <w:rPr>
+          <w:lang w:val="en-US"/>
+        </w:rPr>
+        <w:t>transactions.</w:t>
       </w:r>
       <w:r>
         <w:rPr>
@@ -836,67 +827,79 @@
         <w:rPr>
           <w:lang w:val="en-US"/>
         </w:rPr>
-        <w:t>using r</w:t>
-      </w:r>
-      <w:r>
-        <w:rPr>
-          <w:lang w:val="en-US"/>
-        </w:rPr>
-        <w:t>eal-life transaction data from a Latin American credit card processing company</w:t>
-      </w:r>
-      <w:r>
-        <w:rPr>
-          <w:lang w:val="en-US"/>
-        </w:rPr>
-        <w:t xml:space="preserve">. </w:t>
-      </w:r>
-      <w:r>
-        <w:rPr>
-          <w:lang w:val="en-US"/>
-        </w:rPr>
-        <w:t xml:space="preserve">The </w:t>
-      </w:r>
-      <w:r>
-        <w:rPr>
-          <w:lang w:val="en-US"/>
-        </w:rPr>
-        <w:t>goal</w:t>
-      </w:r>
-      <w:r>
-        <w:rPr>
-          <w:lang w:val="en-US"/>
-        </w:rPr>
-        <w:t xml:space="preserve"> is to construct a </w:t>
-      </w:r>
-      <w:r>
-        <w:rPr>
-          <w:lang w:val="en-US"/>
-        </w:rPr>
-        <w:t xml:space="preserve">supervised </w:t>
-      </w:r>
-      <w:r>
-        <w:rPr>
-          <w:lang w:val="en-US"/>
-        </w:rPr>
-        <w:t xml:space="preserve">learning model that can detect fraud on new (previously unseen) </w:t>
-      </w:r>
-      <w:r>
-        <w:rPr>
-          <w:lang w:val="en-US"/>
-        </w:rPr>
-        <w:t>plastic</w:t>
-      </w:r>
-      <w:r>
-        <w:rPr>
-          <w:lang w:val="en-US"/>
-        </w:rPr>
-        <w:t xml:space="preserve"> card </w:t>
-      </w:r>
-      <w:r>
-        <w:rPr>
-          <w:lang w:val="en-US"/>
-        </w:rPr>
-        <w:t>transactions.</w:t>
+        <w:t xml:space="preserve">Fraud </w:t>
+      </w:r>
+      <w:r>
+        <w:rPr>
+          <w:lang w:val="en-US"/>
+        </w:rPr>
+        <w:t>detection is, given a set of credit card transactions, the process of identifying those transactions that are fraudulent</w:t>
+      </w:r>
+      <w:r>
+        <w:rPr>
+          <w:lang w:val="en-US"/>
+        </w:rPr>
+        <w:t>. Thus</w:t>
+      </w:r>
+      <w:r>
+        <w:rPr>
+          <w:lang w:val="en-US"/>
+        </w:rPr>
+        <w:t xml:space="preserve">, the </w:t>
+      </w:r>
+      <w:r>
+        <w:rPr>
+          <w:lang w:val="en-US"/>
+        </w:rPr>
+        <w:t xml:space="preserve">transactions </w:t>
+      </w:r>
+      <w:r>
+        <w:rPr>
+          <w:lang w:val="en-US"/>
+        </w:rPr>
+        <w:t xml:space="preserve">are classified as </w:t>
+      </w:r>
+      <w:r>
+        <w:rPr>
+          <w:lang w:val="en-US"/>
+        </w:rPr>
+        <w:t xml:space="preserve">genuine </w:t>
+      </w:r>
+      <w:r>
+        <w:rPr>
+          <w:lang w:val="en-US"/>
+        </w:rPr>
+        <w:t>or as</w:t>
+      </w:r>
+      <w:r>
+        <w:rPr>
+          <w:lang w:val="en-US"/>
+        </w:rPr>
+        <w:t xml:space="preserve"> fraudulent </w:t>
+      </w:r>
+      <w:r>
+        <w:rPr>
+          <w:lang w:val="en-US"/>
+        </w:rPr>
+        <w:t xml:space="preserve">transactions </w:t>
+      </w:r>
+      <w:r>
+        <w:rPr>
+          <w:lang w:val="en-US"/>
+        </w:rPr>
+        <w:t>(</w:t>
+      </w:r>
+      <w:r>
+        <w:rPr>
+          <w:lang w:val="en-US"/>
+        </w:rPr>
+        <w:t>Maes 2</w:t>
+      </w:r>
+      <w:r>
+        <w:rPr>
+          <w:lang w:val="en-US"/>
+        </w:rPr>
+        <w:t>).</w:t>
       </w:r>
       <w:r>
         <w:rPr>
@@ -908,61 +911,49 @@
         <w:rPr>
           <w:lang w:val="en-US"/>
         </w:rPr>
-        <w:t xml:space="preserve">Fraud </w:t>
-      </w:r>
-      <w:r>
-        <w:rPr>
-          <w:lang w:val="en-US"/>
-        </w:rPr>
-        <w:t>detection is, given a set of credit card transactions, the process of identifying those transactions that are fraudulent</w:t>
-      </w:r>
-      <w:r>
-        <w:rPr>
-          <w:lang w:val="en-US"/>
-        </w:rPr>
-        <w:t>. Thus</w:t>
-      </w:r>
-      <w:r>
-        <w:rPr>
-          <w:lang w:val="en-US"/>
-        </w:rPr>
-        <w:t xml:space="preserve">, the </w:t>
-      </w:r>
-      <w:r>
-        <w:rPr>
-          <w:lang w:val="en-US"/>
-        </w:rPr>
-        <w:t xml:space="preserve">transactions </w:t>
-      </w:r>
-      <w:r>
-        <w:rPr>
-          <w:lang w:val="en-US"/>
-        </w:rPr>
-        <w:t xml:space="preserve">are classified as </w:t>
-      </w:r>
-      <w:r>
-        <w:rPr>
-          <w:lang w:val="en-US"/>
-        </w:rPr>
-        <w:t xml:space="preserve">genuine </w:t>
-      </w:r>
-      <w:r>
-        <w:rPr>
-          <w:lang w:val="en-US"/>
-        </w:rPr>
-        <w:t>or as</w:t>
-      </w:r>
-      <w:r>
-        <w:rPr>
-          <w:lang w:val="en-US"/>
-        </w:rPr>
-        <w:t xml:space="preserve"> fraudulent </w:t>
-      </w:r>
-      <w:r>
-        <w:rPr>
-          <w:lang w:val="en-US"/>
-        </w:rPr>
-        <w:t xml:space="preserve">transactions </w:t>
+        <w:t xml:space="preserve">Different detection systems that are based on machine learning techniques have been successfully used for this problem, in particular: neural networks, </w:t>
+      </w:r>
+      <w:r>
+        <w:rPr>
+          <w:lang w:val="en-US"/>
+        </w:rPr>
+        <w:t>b</w:t>
+      </w:r>
+      <w:r>
+        <w:rPr>
+          <w:lang w:val="en-US"/>
+        </w:rPr>
+        <w:t xml:space="preserve">ayesian learning, artiﬁcial immune systems, association rules, hybrid models, support vector machines, peer group analysis, </w:t>
+      </w:r>
+      <w:r>
+        <w:rPr>
+          <w:lang w:val="en-US"/>
+        </w:rPr>
+        <w:t xml:space="preserve">decision tree techniques such as ID3, C4.5, and </w:t>
+      </w:r>
+      <w:r>
+        <w:rPr>
+          <w:lang w:val="en-US"/>
+        </w:rPr>
+        <w:t>random forest, discriminant analysis,</w:t>
+      </w:r>
+      <w:r>
+        <w:rPr>
+          <w:lang w:val="en-US"/>
+        </w:rPr>
+        <w:t xml:space="preserve"> </w:t>
+      </w:r>
+      <w:r>
+        <w:rPr>
+          <w:lang w:val="en-US"/>
+        </w:rPr>
+        <w:t xml:space="preserve">social network analysis </w:t>
+      </w:r>
+      <w:r>
+        <w:rPr>
+          <w:lang w:val="en-US"/>
+        </w:rPr>
+        <w:t xml:space="preserve">and logistic regression </w:t>
       </w:r>
       <w:r>
         <w:rPr>
@@ -970,121 +961,17 @@
         </w:rPr>
         <w:t>(</w:t>
       </w:r>
-      <w:proofErr w:type="spellStart"/>
-      <w:r>
-        <w:rPr>
-          <w:lang w:val="en-US"/>
-        </w:rPr>
-        <w:t>Maes</w:t>
-      </w:r>
-      <w:proofErr w:type="spellEnd"/>
-      <w:r>
-        <w:rPr>
-          <w:lang w:val="en-US"/>
-        </w:rPr>
-        <w:t xml:space="preserve"> 2</w:t>
-      </w:r>
-      <w:r>
-        <w:rPr>
-          <w:lang w:val="en-US"/>
-        </w:rPr>
-        <w:t>).</w:t>
-      </w:r>
-      <w:r>
-        <w:rPr>
-          <w:lang w:val="en-US"/>
-        </w:rPr>
-        <w:t xml:space="preserve"> </w:t>
-      </w:r>
-      <w:r>
-        <w:rPr>
-          <w:lang w:val="en-US"/>
-        </w:rPr>
-        <w:t xml:space="preserve">Different detection systems that are based on machine learning techniques have been successfully used for this problem, in particular: neural networks, </w:t>
-      </w:r>
-      <w:proofErr w:type="spellStart"/>
-      <w:r>
-        <w:rPr>
-          <w:lang w:val="en-US"/>
-        </w:rPr>
-        <w:t>b</w:t>
-      </w:r>
-      <w:r>
-        <w:rPr>
-          <w:lang w:val="en-US"/>
-        </w:rPr>
-        <w:t>ayesian</w:t>
-      </w:r>
-      <w:proofErr w:type="spellEnd"/>
-      <w:r>
-        <w:rPr>
-          <w:lang w:val="en-US"/>
-        </w:rPr>
-        <w:t xml:space="preserve"> learning, artiﬁcial immune systems, association rules, hybrid models, support vector machines, peer group analysis, </w:t>
-      </w:r>
-      <w:r>
-        <w:rPr>
-          <w:lang w:val="en-US"/>
-        </w:rPr>
-        <w:t xml:space="preserve">decision tree techniques such as ID3, C4.5, and </w:t>
-      </w:r>
-      <w:r>
-        <w:rPr>
-          <w:lang w:val="en-US"/>
-        </w:rPr>
-        <w:t>random forest, discriminant analysis,</w:t>
-      </w:r>
-      <w:r>
-        <w:rPr>
-          <w:lang w:val="en-US"/>
-        </w:rPr>
-        <w:t xml:space="preserve"> </w:t>
-      </w:r>
-      <w:r>
-        <w:rPr>
-          <w:lang w:val="en-US"/>
-        </w:rPr>
-        <w:t xml:space="preserve">social network analysis </w:t>
-      </w:r>
-      <w:r>
-        <w:rPr>
-          <w:lang w:val="en-US"/>
-        </w:rPr>
-        <w:t xml:space="preserve">and logistic regression </w:t>
-      </w:r>
-      <w:r>
-        <w:rPr>
-          <w:lang w:val="en-US"/>
-        </w:rPr>
-        <w:t>(</w:t>
-      </w:r>
-      <w:proofErr w:type="spellStart"/>
-      <w:r>
-        <w:rPr>
-          <w:lang w:val="en-US"/>
-        </w:rPr>
-        <w:t>Bahnson</w:t>
-      </w:r>
-      <w:proofErr w:type="spellEnd"/>
-      <w:r>
-        <w:rPr>
-          <w:lang w:val="en-US"/>
-        </w:rPr>
-        <w:t xml:space="preserve"> 135, </w:t>
-      </w:r>
-      <w:proofErr w:type="spellStart"/>
-      <w:r>
-        <w:rPr>
-          <w:lang w:val="en-US"/>
-        </w:rPr>
-        <w:t>Mahmoudi</w:t>
-      </w:r>
-      <w:proofErr w:type="spellEnd"/>
-      <w:r>
-        <w:rPr>
-          <w:lang w:val="en-US"/>
-        </w:rPr>
-        <w:t xml:space="preserve"> 2510</w:t>
+      <w:r>
+        <w:rPr>
+          <w:lang w:val="en-US"/>
+        </w:rPr>
+        <w:t xml:space="preserve">Bahnson 135, </w:t>
+      </w:r>
+      <w:r>
+        <w:rPr>
+          <w:lang w:val="en-US"/>
+        </w:rPr>
+        <w:t>Mahmoudi 2510</w:t>
       </w:r>
       <w:r>
         <w:rPr>
@@ -1194,13 +1081,8 @@
           <w:p>
             <w:r>
               <w:lastRenderedPageBreak/>
-              <w:t xml:space="preserve">Attribute </w:t>
-            </w:r>
-            <w:proofErr w:type="spellStart"/>
-            <w:r>
-              <w:t>name</w:t>
-            </w:r>
-            <w:proofErr w:type="spellEnd"/>
+              <w:t>Attribute name</w:t>
+            </w:r>
           </w:p>
         </w:tc>
         <w:tc>
@@ -1239,14 +1121,12 @@
                 <w:i/>
               </w:rPr>
             </w:pPr>
-            <w:proofErr w:type="spellStart"/>
             <w:r>
               <w:rPr>
                 <w:i/>
               </w:rPr>
               <w:t>amount</w:t>
             </w:r>
-            <w:proofErr w:type="spellEnd"/>
           </w:p>
         </w:tc>
         <w:tc>
@@ -1287,14 +1167,12 @@
                 <w:i/>
               </w:rPr>
             </w:pPr>
-            <w:proofErr w:type="spellStart"/>
             <w:r>
               <w:rPr>
                 <w:i/>
               </w:rPr>
               <w:t>id_issuer</w:t>
             </w:r>
-            <w:proofErr w:type="spellEnd"/>
           </w:p>
         </w:tc>
         <w:tc>
@@ -1348,14 +1226,12 @@
                 <w:i/>
               </w:rPr>
             </w:pPr>
-            <w:proofErr w:type="spellStart"/>
             <w:r>
               <w:rPr>
                 <w:i/>
               </w:rPr>
               <w:t>id_merchant</w:t>
             </w:r>
-            <w:proofErr w:type="spellEnd"/>
           </w:p>
         </w:tc>
         <w:tc>
@@ -1408,14 +1284,12 @@
                 <w:i/>
               </w:rPr>
             </w:pPr>
-            <w:proofErr w:type="spellStart"/>
             <w:r>
               <w:rPr>
                 <w:i/>
               </w:rPr>
               <w:t>datetime</w:t>
             </w:r>
-            <w:proofErr w:type="spellEnd"/>
           </w:p>
         </w:tc>
         <w:tc>
@@ -1457,14 +1331,12 @@
                 <w:i/>
               </w:rPr>
             </w:pPr>
-            <w:proofErr w:type="spellStart"/>
             <w:r>
               <w:rPr>
                 <w:i/>
               </w:rPr>
               <w:t>country_code</w:t>
             </w:r>
-            <w:proofErr w:type="spellEnd"/>
           </w:p>
         </w:tc>
         <w:tc>
@@ -1506,14 +1378,12 @@
                 <w:i/>
               </w:rPr>
             </w:pPr>
-            <w:proofErr w:type="spellStart"/>
             <w:r>
               <w:rPr>
                 <w:i/>
               </w:rPr>
               <w:t>tokenized_pan</w:t>
             </w:r>
-            <w:proofErr w:type="spellEnd"/>
           </w:p>
         </w:tc>
         <w:tc>
@@ -1561,14 +1431,12 @@
                 <w:i/>
               </w:rPr>
             </w:pPr>
-            <w:proofErr w:type="spellStart"/>
             <w:r>
               <w:rPr>
                 <w:i/>
               </w:rPr>
               <w:t>pos_entry_mode</w:t>
             </w:r>
-            <w:proofErr w:type="spellEnd"/>
           </w:p>
         </w:tc>
         <w:tc>
@@ -1634,14 +1502,12 @@
                 <w:i/>
               </w:rPr>
             </w:pPr>
-            <w:proofErr w:type="spellStart"/>
             <w:r>
               <w:rPr>
                 <w:i/>
               </w:rPr>
               <w:t>id_mcc</w:t>
             </w:r>
-            <w:proofErr w:type="spellEnd"/>
           </w:p>
         </w:tc>
         <w:tc>
@@ -1702,14 +1568,12 @@
                 <w:i/>
               </w:rPr>
             </w:pPr>
-            <w:proofErr w:type="spellStart"/>
             <w:r>
               <w:rPr>
                 <w:i/>
               </w:rPr>
               <w:t>is_upscale</w:t>
             </w:r>
-            <w:proofErr w:type="spellEnd"/>
           </w:p>
         </w:tc>
         <w:tc>
@@ -1750,14 +1614,12 @@
                 <w:i/>
               </w:rPr>
             </w:pPr>
-            <w:proofErr w:type="spellStart"/>
             <w:r>
               <w:rPr>
                 <w:i/>
               </w:rPr>
               <w:t>mcc_group</w:t>
             </w:r>
-            <w:proofErr w:type="spellEnd"/>
           </w:p>
         </w:tc>
         <w:tc>
@@ -1849,14 +1711,12 @@
                 <w:i/>
               </w:rPr>
             </w:pPr>
-            <w:proofErr w:type="spellStart"/>
             <w:r>
               <w:rPr>
                 <w:i/>
               </w:rPr>
               <w:t>is_fraud</w:t>
             </w:r>
-            <w:proofErr w:type="spellEnd"/>
           </w:p>
         </w:tc>
         <w:tc>
@@ -1967,16 +1827,8 @@
         <w:rPr>
           <w:lang w:val="en-US"/>
         </w:rPr>
-        <w:t xml:space="preserve"> some performance loss when the data is unbalanced (</w:t>
-      </w:r>
-      <w:proofErr w:type="spellStart"/>
-      <w:r>
-        <w:rPr>
-          <w:lang w:val="en-US"/>
-        </w:rPr>
-        <w:t>Prati</w:t>
-      </w:r>
-      <w:proofErr w:type="spellEnd"/>
+        <w:t xml:space="preserve"> some performance loss when the data is unbalanced (Prati</w:t>
+      </w:r>
       <w:r>
         <w:rPr>
           <w:lang w:val="en-US"/>
@@ -2035,21 +1887,7 @@
         <w:rPr>
           <w:lang w:val="en-US"/>
         </w:rPr>
-        <w:t xml:space="preserve">dataset containing of </w:t>
-      </w:r>
-      <w:proofErr w:type="gramStart"/>
-      <w:r>
-        <w:rPr>
-          <w:lang w:val="en-US"/>
-        </w:rPr>
-        <w:t>5 :</w:t>
-      </w:r>
-      <w:proofErr w:type="gramEnd"/>
-      <w:r>
-        <w:rPr>
-          <w:lang w:val="en-US"/>
-        </w:rPr>
-        <w:t xml:space="preserve"> </w:t>
+        <w:t xml:space="preserve">dataset containing of 5 : </w:t>
       </w:r>
       <w:r>
         <w:rPr>
@@ -2339,35 +2177,7 @@
         <w:rPr>
           <w:lang w:val="en-US"/>
         </w:rPr>
-        <w:t xml:space="preserve"> (</w:t>
-      </w:r>
-      <w:proofErr w:type="spellStart"/>
-      <w:r>
-        <w:rPr>
-          <w:lang w:val="en-US"/>
-        </w:rPr>
-        <w:t>Whitrow</w:t>
-      </w:r>
-      <w:proofErr w:type="spellEnd"/>
-      <w:r>
-        <w:rPr>
-          <w:lang w:val="en-US"/>
-        </w:rPr>
-        <w:t xml:space="preserve"> 31-51, </w:t>
-      </w:r>
-      <w:proofErr w:type="spellStart"/>
-      <w:r>
-        <w:rPr>
-          <w:lang w:val="en-US"/>
-        </w:rPr>
-        <w:t>Bahnson</w:t>
-      </w:r>
-      <w:proofErr w:type="spellEnd"/>
-      <w:r>
-        <w:rPr>
-          <w:lang w:val="en-US"/>
-        </w:rPr>
-        <w:t xml:space="preserve"> 134)</w:t>
+        <w:t xml:space="preserve"> (Whitrow 31-51, Bahnson 134)</w:t>
       </w:r>
       <w:r>
         <w:rPr>
@@ -2422,7 +2232,27 @@
         <w:rPr>
           <w:lang w:val="en-US"/>
         </w:rPr>
-        <w:t xml:space="preserve"> package using repeated k-fold cross validation (5 repeats of 10-fold CV)</w:t>
+        <w:t xml:space="preserve"> package using repeated k-fold </w:t>
+      </w:r>
+      <w:commentRangeStart w:id="1"/>
+      <w:r>
+        <w:rPr>
+          <w:lang w:val="en-US"/>
+        </w:rPr>
+        <w:t>cross validation (5 repeats of 10</w:t>
+      </w:r>
+      <w:commentRangeEnd w:id="1"/>
+      <w:r>
+        <w:rPr>
+          <w:rStyle w:val="Kommentarzeichen"/>
+        </w:rPr>
+        <w:commentReference w:id="1"/>
+      </w:r>
+      <w:r>
+        <w:rPr>
+          <w:lang w:val="en-US"/>
+        </w:rPr>
+        <w:t>-fold CV)</w:t>
       </w:r>
       <w:r>
         <w:rPr>
@@ -2466,35 +2296,32 @@
           <w:i/>
           <w:lang w:val="en-US"/>
         </w:rPr>
-        <w:t>Extreme Gradient Boosting (</w:t>
-      </w:r>
-      <w:proofErr w:type="spellStart"/>
+        <w:t>Extreme Gradient Boosting (XGBoost)</w:t>
+      </w:r>
+      <w:r>
+        <w:rPr>
+          <w:lang w:val="en-US"/>
+        </w:rPr>
+        <w:t xml:space="preserve"> that is often </w:t>
+      </w:r>
+      <w:r>
+        <w:rPr>
+          <w:lang w:val="en-US"/>
+        </w:rPr>
+        <w:t>a winning model for data science competitions on</w:t>
+      </w:r>
+      <w:r>
+        <w:rPr>
+          <w:lang w:val="en-US"/>
+        </w:rPr>
+        <w:t xml:space="preserve"> </w:t>
+      </w:r>
       <w:r>
         <w:rPr>
           <w:i/>
           <w:lang w:val="en-US"/>
         </w:rPr>
-        <w:t>XGBoost</w:t>
-      </w:r>
-      <w:proofErr w:type="spellEnd"/>
-      <w:r>
-        <w:rPr>
-          <w:i/>
-          <w:lang w:val="en-US"/>
-        </w:rPr>
-        <w:t>)</w:t>
-      </w:r>
-      <w:r>
-        <w:rPr>
-          <w:lang w:val="en-US"/>
-        </w:rPr>
-        <w:t xml:space="preserve"> that is often </w:t>
-      </w:r>
-      <w:r>
-        <w:rPr>
-          <w:lang w:val="en-US"/>
-        </w:rPr>
-        <w:t>a winning model for data science competitions on</w:t>
+        <w:t>Kaggle</w:t>
       </w:r>
       <w:r>
         <w:rPr>
@@ -2502,29 +2329,12 @@
         </w:rPr>
         <w:t xml:space="preserve"> </w:t>
       </w:r>
-      <w:proofErr w:type="spellStart"/>
-      <w:proofErr w:type="gramStart"/>
-      <w:r>
-        <w:rPr>
-          <w:i/>
-          <w:lang w:val="en-US"/>
-        </w:rPr>
-        <w:t>Kaggle</w:t>
-      </w:r>
-      <w:proofErr w:type="spellEnd"/>
-      <w:r>
-        <w:rPr>
-          <w:lang w:val="en-US"/>
-        </w:rPr>
-        <w:t xml:space="preserve"> </w:t>
-      </w:r>
       <w:r>
         <w:rPr>
           <w:lang w:val="en-US"/>
         </w:rPr>
         <w:t>.</w:t>
       </w:r>
-      <w:proofErr w:type="gramEnd"/>
     </w:p>
     <w:p>
       <w:pPr>
@@ -2657,21 +2467,7 @@
         <w:rPr>
           <w:lang w:val="en-US"/>
         </w:rPr>
-        <w:t xml:space="preserve"> to detect a fraudulent transaction since it leaves behind the customer spending behavior. In order to fulfill this problem, </w:t>
-      </w:r>
-      <w:proofErr w:type="spellStart"/>
-      <w:r>
-        <w:rPr>
-          <w:lang w:val="en-US"/>
-        </w:rPr>
-        <w:t>Whitrow</w:t>
-      </w:r>
-      <w:proofErr w:type="spellEnd"/>
-      <w:r>
-        <w:rPr>
-          <w:lang w:val="en-US"/>
-        </w:rPr>
-        <w:t xml:space="preserve"> et al.</w:t>
+        <w:t xml:space="preserve"> to detect a fraudulent transaction since it leaves behind the customer spending behavior. In order to fulfill this problem, Whitrow et al.</w:t>
       </w:r>
       <w:r>
         <w:rPr>
@@ -2795,21 +2591,7 @@
         <w:rPr>
           <w:lang w:val="en-US"/>
         </w:rPr>
-        <w:t xml:space="preserve"> those transactions. We processed those new attributes for time windows of 1 day, 2 days, </w:t>
-      </w:r>
-      <w:proofErr w:type="gramStart"/>
-      <w:r>
-        <w:rPr>
-          <w:lang w:val="en-US"/>
-        </w:rPr>
-        <w:t>1</w:t>
-      </w:r>
-      <w:proofErr w:type="gramEnd"/>
-      <w:r>
-        <w:rPr>
-          <w:lang w:val="en-US"/>
-        </w:rPr>
-        <w:t xml:space="preserve"> week and 30 days</w:t>
+        <w:t xml:space="preserve"> those transactions. We processed those new attributes for time windows of 1 day, 2 days, 1 week and 30 days</w:t>
       </w:r>
       <w:r>
         <w:rPr>
@@ -2870,7 +2652,6 @@
         </w:rPr>
         <w:t>In addition to the previously mentioned features, we added two more features, indicating the fraud indexes by Issuer Bank (</w:t>
       </w:r>
-      <w:proofErr w:type="spellStart"/>
       <w:r>
         <w:rPr>
           <w:i/>
@@ -2878,14 +2659,12 @@
         </w:rPr>
         <w:t>id_issuer</w:t>
       </w:r>
-      <w:proofErr w:type="spellEnd"/>
       <w:r>
         <w:rPr>
           <w:lang w:val="en-US"/>
         </w:rPr>
         <w:t>) and by Merchant (</w:t>
       </w:r>
-      <w:proofErr w:type="spellStart"/>
       <w:r>
         <w:rPr>
           <w:i/>
@@ -2893,7 +2672,6 @@
         </w:rPr>
         <w:t>id_merchant</w:t>
       </w:r>
-      <w:proofErr w:type="spellEnd"/>
       <w:r>
         <w:rPr>
           <w:lang w:val="en-US"/>
@@ -2918,7 +2696,6 @@
         </w:rPr>
         <w:t xml:space="preserve"> </w:t>
       </w:r>
-      <w:proofErr w:type="spellStart"/>
       <w:r>
         <w:rPr>
           <w:i/>
@@ -2933,14 +2710,12 @@
         </w:rPr>
         <w:t>Id_issuer</w:t>
       </w:r>
-      <w:proofErr w:type="spellEnd"/>
       <w:r>
         <w:rPr>
           <w:lang w:val="en-US"/>
         </w:rPr>
         <w:t xml:space="preserve"> is the ratio of the number of frauds for each bank and overall frauds and </w:t>
       </w:r>
-      <w:proofErr w:type="spellStart"/>
       <w:r>
         <w:rPr>
           <w:i/>
@@ -2955,14 +2730,12 @@
         </w:rPr>
         <w:t>id_merchant</w:t>
       </w:r>
-      <w:proofErr w:type="spellEnd"/>
       <w:r>
         <w:rPr>
           <w:lang w:val="en-US"/>
         </w:rPr>
         <w:t xml:space="preserve"> is the ratio of the number of frauds for each merchant and overall frauds. The correlation matrix above of all engineered features and </w:t>
       </w:r>
-      <w:proofErr w:type="spellStart"/>
       <w:r>
         <w:rPr>
           <w:i/>
@@ -2970,7 +2743,6 @@
         </w:rPr>
         <w:t>is_fraud</w:t>
       </w:r>
-      <w:proofErr w:type="spellEnd"/>
       <w:r>
         <w:rPr>
           <w:lang w:val="en-US"/>
@@ -2995,7 +2767,6 @@
         </w:rPr>
         <w:t xml:space="preserve">between </w:t>
       </w:r>
-      <w:proofErr w:type="spellStart"/>
       <w:r>
         <w:rPr>
           <w:i/>
@@ -3010,14 +2781,12 @@
         </w:rPr>
         <w:t>fraud</w:t>
       </w:r>
-      <w:proofErr w:type="spellEnd"/>
       <w:r>
         <w:rPr>
           <w:lang w:val="en-US"/>
         </w:rPr>
         <w:t xml:space="preserve"> and </w:t>
       </w:r>
-      <w:proofErr w:type="spellStart"/>
       <w:r>
         <w:rPr>
           <w:i/>
@@ -3025,7 +2794,6 @@
         </w:rPr>
         <w:t>frd_by_id_merchant</w:t>
       </w:r>
-      <w:proofErr w:type="spellEnd"/>
       <w:r>
         <w:rPr>
           <w:lang w:val="en-US"/>
@@ -3138,21 +2906,7 @@
         <w:rPr>
           <w:lang w:val="en-US"/>
         </w:rPr>
-        <w:t xml:space="preserve">Area </w:t>
-      </w:r>
-      <w:proofErr w:type="gramStart"/>
-      <w:r>
-        <w:rPr>
-          <w:lang w:val="en-US"/>
-        </w:rPr>
-        <w:t>Under</w:t>
-      </w:r>
-      <w:proofErr w:type="gramEnd"/>
-      <w:r>
-        <w:rPr>
-          <w:lang w:val="en-US"/>
-        </w:rPr>
-        <w:t xml:space="preserve"> the </w:t>
+        <w:t xml:space="preserve">Area Under the </w:t>
       </w:r>
       <w:r>
         <w:rPr>
@@ -3236,21 +2990,7 @@
         <w:rPr>
           <w:lang w:val="en-US"/>
         </w:rPr>
-        <w:t xml:space="preserve">. The Area </w:t>
-      </w:r>
-      <w:proofErr w:type="gramStart"/>
-      <w:r>
-        <w:rPr>
-          <w:lang w:val="en-US"/>
-        </w:rPr>
-        <w:t>Under</w:t>
-      </w:r>
-      <w:proofErr w:type="gramEnd"/>
-      <w:r>
-        <w:rPr>
-          <w:lang w:val="en-US"/>
-        </w:rPr>
-        <w:t xml:space="preserve"> the Curve (AUC) is an accepted performance metri</w:t>
+        <w:t>. The Area Under the Curve (AUC) is an accepted performance metri</w:t>
       </w:r>
       <w:r>
         <w:rPr>
@@ -3516,7 +3256,6 @@
         </w:rPr>
         <w:t xml:space="preserve">used to evaluate predictions on </w:t>
       </w:r>
-      <w:proofErr w:type="spellStart"/>
       <w:r>
         <w:rPr>
           <w:i/>
@@ -3524,7 +3263,6 @@
         </w:rPr>
         <w:t>Kaggle</w:t>
       </w:r>
-      <w:proofErr w:type="spellEnd"/>
       <w:r>
         <w:rPr>
           <w:lang w:val="en-US"/>
@@ -3562,35 +3300,7 @@
         <w:rPr>
           <w:lang w:val="en-US"/>
         </w:rPr>
-        <w:t xml:space="preserve">measures may not be the right evaluation criteria when evaluating fraud detection </w:t>
-      </w:r>
-      <w:proofErr w:type="gramStart"/>
-      <w:r>
-        <w:rPr>
-          <w:lang w:val="en-US"/>
-        </w:rPr>
-        <w:t>models,</w:t>
-      </w:r>
-      <w:proofErr w:type="gramEnd"/>
-      <w:r>
-        <w:rPr>
-          <w:lang w:val="en-US"/>
-        </w:rPr>
-        <w:t xml:space="preserve"> because they implicitly assume that misclassification errors carry the same cost as the correct classified transactions. In practice, wrongly predicting a fraudulent transaction as legitimate usually carries a considerably higher financial cost than the opposite case (</w:t>
-      </w:r>
-      <w:proofErr w:type="spellStart"/>
-      <w:r>
-        <w:rPr>
-          <w:lang w:val="en-US"/>
-        </w:rPr>
-        <w:t>Bahnsen</w:t>
-      </w:r>
-      <w:proofErr w:type="spellEnd"/>
-      <w:r>
-        <w:rPr>
-          <w:lang w:val="en-US"/>
-        </w:rPr>
-        <w:t xml:space="preserve"> </w:t>
+        <w:t xml:space="preserve">measures may not be the right evaluation criteria when evaluating fraud detection models, because they implicitly assume that misclassification errors carry the same cost as the correct classified transactions. In practice, wrongly predicting a fraudulent transaction as legitimate usually carries a considerably higher financial cost than the opposite case (Bahnsen </w:t>
       </w:r>
       <w:r>
         <w:rPr>
@@ -4116,14 +3826,12 @@
                 <w:lang w:val="en-US"/>
               </w:rPr>
             </w:pPr>
-            <w:proofErr w:type="spellStart"/>
             <w:r>
               <w:rPr>
                 <w:lang w:val="en-US"/>
               </w:rPr>
               <w:t>LogLoss</w:t>
             </w:r>
-            <w:proofErr w:type="spellEnd"/>
           </w:p>
         </w:tc>
         <w:tc>
@@ -4383,14 +4091,12 @@
                 <w:lang w:val="en-US"/>
               </w:rPr>
             </w:pPr>
-            <w:proofErr w:type="spellStart"/>
             <w:r>
               <w:rPr>
                 <w:lang w:val="en-US"/>
               </w:rPr>
               <w:t>rpart</w:t>
             </w:r>
-            <w:proofErr w:type="spellEnd"/>
           </w:p>
         </w:tc>
         <w:tc>
@@ -4406,14 +4112,12 @@
                 <w:lang w:val="en-US"/>
               </w:rPr>
             </w:pPr>
-            <w:proofErr w:type="spellStart"/>
             <w:r>
               <w:rPr>
                 <w:lang w:val="en-US"/>
               </w:rPr>
               <w:t>cp</w:t>
             </w:r>
-            <w:proofErr w:type="spellEnd"/>
           </w:p>
           <w:p>
             <w:pPr>
@@ -4556,14 +4260,12 @@
                 <w:lang w:val="en-US"/>
               </w:rPr>
             </w:pPr>
-            <w:proofErr w:type="spellStart"/>
             <w:r>
               <w:rPr>
                 <w:lang w:val="en-US"/>
               </w:rPr>
               <w:t>randomForest</w:t>
             </w:r>
-            <w:proofErr w:type="spellEnd"/>
           </w:p>
         </w:tc>
         <w:tc>
@@ -4579,14 +4281,12 @@
                 <w:lang w:val="en-US"/>
               </w:rPr>
             </w:pPr>
-            <w:proofErr w:type="spellStart"/>
             <w:r>
               <w:rPr>
                 <w:lang w:val="en-US"/>
               </w:rPr>
               <w:t>mtry</w:t>
             </w:r>
-            <w:proofErr w:type="spellEnd"/>
           </w:p>
         </w:tc>
         <w:tc>
@@ -4687,14 +4387,12 @@
                 <w:lang w:val="en-US"/>
               </w:rPr>
             </w:pPr>
-            <w:proofErr w:type="spellStart"/>
             <w:r>
               <w:rPr>
                 <w:lang w:val="en-US"/>
               </w:rPr>
               <w:t>XGBoost</w:t>
             </w:r>
-            <w:proofErr w:type="spellEnd"/>
           </w:p>
         </w:tc>
         <w:tc>
@@ -4835,170 +4533,8 @@
         <w:rPr>
           <w:lang w:val="x-none"/>
         </w:rPr>
-        <w:t xml:space="preserve">Note: </w:t>
-      </w:r>
-      <w:proofErr w:type="spellStart"/>
-      <w:r>
-        <w:rPr>
-          <w:lang w:val="x-none"/>
-        </w:rPr>
-        <w:t>cross</w:t>
-      </w:r>
-      <w:proofErr w:type="spellEnd"/>
-      <w:r>
-        <w:rPr>
-          <w:lang w:val="x-none"/>
-        </w:rPr>
-        <w:t xml:space="preserve"> </w:t>
-      </w:r>
-      <w:proofErr w:type="spellStart"/>
-      <w:r>
-        <w:rPr>
-          <w:lang w:val="x-none"/>
-        </w:rPr>
-        <w:t>validation</w:t>
-      </w:r>
-      <w:proofErr w:type="spellEnd"/>
-      <w:r>
-        <w:rPr>
-          <w:lang w:val="x-none"/>
-        </w:rPr>
-        <w:t xml:space="preserve"> was </w:t>
-      </w:r>
-      <w:proofErr w:type="spellStart"/>
-      <w:r>
-        <w:rPr>
-          <w:lang w:val="x-none"/>
-        </w:rPr>
-        <w:t>repeated</w:t>
-      </w:r>
-      <w:proofErr w:type="spellEnd"/>
-      <w:r>
-        <w:rPr>
-          <w:lang w:val="x-none"/>
-        </w:rPr>
-        <w:t xml:space="preserve"> k-</w:t>
-      </w:r>
-      <w:proofErr w:type="spellStart"/>
-      <w:r>
-        <w:rPr>
-          <w:lang w:val="x-none"/>
-        </w:rPr>
-        <w:t>fold</w:t>
-      </w:r>
-      <w:proofErr w:type="spellEnd"/>
-      <w:r>
-        <w:rPr>
-          <w:lang w:val="x-none"/>
-        </w:rPr>
-        <w:t xml:space="preserve"> (5 </w:t>
-      </w:r>
-      <w:proofErr w:type="spellStart"/>
-      <w:r>
-        <w:rPr>
-          <w:lang w:val="x-none"/>
-        </w:rPr>
-        <w:t>repeats</w:t>
-      </w:r>
-      <w:proofErr w:type="spellEnd"/>
-      <w:r>
-        <w:rPr>
-          <w:lang w:val="x-none"/>
-        </w:rPr>
-        <w:t xml:space="preserve"> </w:t>
-      </w:r>
-      <w:proofErr w:type="spellStart"/>
-      <w:r>
-        <w:rPr>
-          <w:lang w:val="x-none"/>
-        </w:rPr>
-        <w:t>of</w:t>
-      </w:r>
-      <w:proofErr w:type="spellEnd"/>
-      <w:r>
-        <w:rPr>
-          <w:lang w:val="x-none"/>
-        </w:rPr>
-        <w:t xml:space="preserve"> 10-fold CV </w:t>
-      </w:r>
-      <w:proofErr w:type="spellStart"/>
-      <w:r>
-        <w:rPr>
-          <w:lang w:val="x-none"/>
-        </w:rPr>
-        <w:t>for</w:t>
-      </w:r>
-      <w:proofErr w:type="spellEnd"/>
-      <w:r>
-        <w:rPr>
-          <w:lang w:val="x-none"/>
-        </w:rPr>
-        <w:t xml:space="preserve"> all </w:t>
-      </w:r>
-      <w:proofErr w:type="spellStart"/>
-      <w:r>
-        <w:rPr>
-          <w:lang w:val="x-none"/>
-        </w:rPr>
-        <w:t>models</w:t>
-      </w:r>
-      <w:proofErr w:type="spellEnd"/>
-      <w:r>
-        <w:rPr>
-          <w:lang w:val="x-none"/>
-        </w:rPr>
-        <w:t xml:space="preserve">) </w:t>
-      </w:r>
-      <w:proofErr w:type="spellStart"/>
-      <w:r>
-        <w:rPr>
-          <w:lang w:val="x-none"/>
-        </w:rPr>
-        <w:t>using</w:t>
-      </w:r>
-      <w:proofErr w:type="spellEnd"/>
-      <w:r>
-        <w:rPr>
-          <w:lang w:val="x-none"/>
-        </w:rPr>
-        <w:t xml:space="preserve"> </w:t>
-      </w:r>
-      <w:proofErr w:type="spellStart"/>
-      <w:r>
-        <w:rPr>
-          <w:lang w:val="x-none"/>
-        </w:rPr>
-        <w:t>the</w:t>
-      </w:r>
-      <w:proofErr w:type="spellEnd"/>
-      <w:r>
-        <w:rPr>
-          <w:lang w:val="x-none"/>
-        </w:rPr>
-        <w:t xml:space="preserve"> </w:t>
-      </w:r>
-      <w:proofErr w:type="spellStart"/>
-      <w:r>
-        <w:rPr>
-          <w:lang w:val="x-none"/>
-        </w:rPr>
-        <w:t>caret</w:t>
-      </w:r>
-      <w:proofErr w:type="spellEnd"/>
-      <w:r>
-        <w:rPr>
-          <w:lang w:val="x-none"/>
-        </w:rPr>
-        <w:t xml:space="preserve"> </w:t>
-      </w:r>
-      <w:proofErr w:type="spellStart"/>
-      <w:r>
-        <w:rPr>
-          <w:lang w:val="x-none"/>
-        </w:rPr>
-        <w:t>package</w:t>
-      </w:r>
-      <w:proofErr w:type="spellEnd"/>
+        <w:t>Note: cross validation was repeated k-fold (5 repeats of 10-fold CV for all models) using the caret package</w:t>
+      </w:r>
     </w:p>
     <w:p>
       <w:pPr>
@@ -5068,21 +4604,12 @@
           <w:lang w:val="en-US"/>
         </w:rPr>
       </w:pPr>
-      <w:proofErr w:type="spellStart"/>
       <w:r>
         <w:rPr>
           <w:rStyle w:val="citationtext"/>
           <w:lang w:val="en-US"/>
         </w:rPr>
-        <w:t>Bahnsen</w:t>
-      </w:r>
-      <w:proofErr w:type="spellEnd"/>
-      <w:r>
-        <w:rPr>
-          <w:rStyle w:val="citationtext"/>
-          <w:lang w:val="en-US"/>
-        </w:rPr>
-        <w:t>, Ale</w:t>
+        <w:t>Bahnsen, Ale</w:t>
       </w:r>
       <w:r>
         <w:rPr>
@@ -5141,475 +4668,358 @@
           <w:rStyle w:val="citationtext"/>
           <w:lang w:val="en-US"/>
         </w:rPr>
-        <w:t xml:space="preserve">Chawla, </w:t>
-      </w:r>
-      <w:proofErr w:type="spellStart"/>
-      <w:r>
-        <w:rPr>
-          <w:rStyle w:val="citationtext"/>
-          <w:lang w:val="en-US"/>
-        </w:rPr>
-        <w:t>Nitesh</w:t>
-      </w:r>
-      <w:proofErr w:type="spellEnd"/>
-      <w:r>
-        <w:rPr>
-          <w:rStyle w:val="citationtext"/>
-          <w:lang w:val="en-US"/>
-        </w:rPr>
-        <w:t xml:space="preserve"> V. “Data Mining for Imbalanced Datasets: An Overview.” </w:t>
-      </w:r>
-      <w:proofErr w:type="spellStart"/>
+        <w:t xml:space="preserve">Chawla, Nitesh V. “Data Mining for Imbalanced Datasets: An Overview.” </w:t>
+      </w:r>
       <w:r>
         <w:rPr>
           <w:rStyle w:val="citationtext"/>
           <w:i/>
           <w:lang w:val="en-US"/>
         </w:rPr>
-        <w:t>Maimon</w:t>
-      </w:r>
-      <w:proofErr w:type="spellEnd"/>
+        <w:t>Maimon O., Rokach L. (eds)</w:t>
+      </w:r>
+      <w:r>
+        <w:rPr>
+          <w:rStyle w:val="citationtext"/>
+          <w:lang w:val="en-US"/>
+        </w:rPr>
+        <w:t xml:space="preserve"> </w:t>
+      </w:r>
+      <w:r>
+        <w:rPr>
+          <w:rStyle w:val="citationtext"/>
+          <w:lang w:val="en-US"/>
+        </w:rPr>
+        <w:tab/>
+      </w:r>
       <w:r>
         <w:rPr>
           <w:rStyle w:val="citationtext"/>
           <w:i/>
           <w:lang w:val="en-US"/>
         </w:rPr>
-        <w:t xml:space="preserve"> O., </w:t>
-      </w:r>
-      <w:proofErr w:type="spellStart"/>
+        <w:t>Data Mining and Knowledge Discovery Handbook.</w:t>
+      </w:r>
+      <w:r>
+        <w:rPr>
+          <w:lang w:val="en-US"/>
+        </w:rPr>
+        <w:t xml:space="preserve"> Springer, Boston, MA</w:t>
+      </w:r>
+      <w:r>
+        <w:rPr>
+          <w:rStyle w:val="citationtext"/>
+          <w:lang w:val="en-US"/>
+        </w:rPr>
+        <w:t>, 2005</w:t>
+      </w:r>
+      <w:r>
+        <w:rPr>
+          <w:rStyle w:val="citationtext"/>
+          <w:lang w:val="en-US"/>
+        </w:rPr>
+        <w:t>.</w:t>
+      </w:r>
+    </w:p>
+    <w:p>
+      <w:pPr>
+        <w:rPr>
+          <w:lang w:val="en-US"/>
+        </w:rPr>
+      </w:pPr>
+    </w:p>
+    <w:p>
+      <w:pPr>
+        <w:rPr>
+          <w:lang w:val="en-US"/>
+        </w:rPr>
+      </w:pPr>
+      <w:r>
+        <w:rPr>
+          <w:lang w:val="en-US"/>
+        </w:rPr>
+        <w:t xml:space="preserve">Krivko </w:t>
+      </w:r>
+      <w:r>
+        <w:rPr>
+          <w:lang w:val="en-US"/>
+        </w:rPr>
+        <w:t>,M. “</w:t>
+      </w:r>
+      <w:r>
+        <w:rPr>
+          <w:lang w:val="en-US"/>
+        </w:rPr>
+        <w:t>A hybrid model for plastic card fraud detection systems</w:t>
+      </w:r>
+      <w:r>
+        <w:rPr>
+          <w:lang w:val="en-US"/>
+        </w:rPr>
+        <w:t xml:space="preserve">.” </w:t>
+      </w:r>
+      <w:r>
+        <w:rPr>
+          <w:i/>
+          <w:lang w:val="en-US"/>
+        </w:rPr>
+        <w:t xml:space="preserve">Expert Systems with </w:t>
+      </w:r>
+      <w:r>
+        <w:rPr>
+          <w:i/>
+          <w:lang w:val="en-US"/>
+        </w:rPr>
+        <w:tab/>
+      </w:r>
+      <w:r>
+        <w:rPr>
+          <w:i/>
+          <w:lang w:val="en-US"/>
+        </w:rPr>
+        <w:t>Applications</w:t>
+      </w:r>
+      <w:r>
+        <w:rPr>
+          <w:lang w:val="en-US"/>
+        </w:rPr>
+        <w:t xml:space="preserve">, vol. 37, 2010, pp. </w:t>
+      </w:r>
+      <w:r>
+        <w:rPr>
+          <w:lang w:val="en-US"/>
+        </w:rPr>
+        <w:t>6070–6076</w:t>
+      </w:r>
+      <w:r>
+        <w:rPr>
+          <w:lang w:val="en-US"/>
+        </w:rPr>
+        <w:t>.</w:t>
+      </w:r>
+    </w:p>
+    <w:p>
+      <w:pPr>
+        <w:rPr>
+          <w:rStyle w:val="citationtext"/>
+          <w:lang w:val="en-US"/>
+        </w:rPr>
+      </w:pPr>
+    </w:p>
+    <w:p>
+      <w:pPr>
+        <w:rPr>
+          <w:rStyle w:val="citationtext"/>
+          <w:lang w:val="en-US"/>
+        </w:rPr>
+      </w:pPr>
+      <w:r>
+        <w:rPr>
+          <w:rStyle w:val="citationtext"/>
+          <w:lang w:val="en-US"/>
+        </w:rPr>
+        <w:t>Maes,</w:t>
+      </w:r>
+      <w:r>
+        <w:rPr>
+          <w:rStyle w:val="citationtext"/>
+          <w:lang w:val="en-US"/>
+        </w:rPr>
+        <w:t xml:space="preserve"> Sam</w:t>
+      </w:r>
+      <w:r>
+        <w:rPr>
+          <w:rStyle w:val="citationtext"/>
+          <w:lang w:val="en-US"/>
+        </w:rPr>
+        <w:t xml:space="preserve"> et al. “</w:t>
+      </w:r>
+      <w:r>
+        <w:rPr>
+          <w:rStyle w:val="citationtext"/>
+          <w:lang w:val="en-US"/>
+        </w:rPr>
+        <w:t>Credit Card Fraud Detection Using Bayesian and Neural Networks</w:t>
+      </w:r>
+      <w:r>
+        <w:rPr>
+          <w:rStyle w:val="citationtext"/>
+          <w:lang w:val="en-US"/>
+        </w:rPr>
+        <w:t xml:space="preserve">”. </w:t>
+      </w:r>
       <w:r>
         <w:rPr>
           <w:rStyle w:val="citationtext"/>
           <w:i/>
           <w:lang w:val="en-US"/>
         </w:rPr>
-        <w:t>Rokach</w:t>
-      </w:r>
-      <w:proofErr w:type="spellEnd"/>
+        <w:t xml:space="preserve">Proceedings of </w:t>
+      </w:r>
       <w:r>
         <w:rPr>
           <w:rStyle w:val="citationtext"/>
           <w:i/>
           <w:lang w:val="en-US"/>
         </w:rPr>
-        <w:t xml:space="preserve"> L. (</w:t>
-      </w:r>
-      <w:proofErr w:type="spellStart"/>
-      <w:proofErr w:type="gramStart"/>
+        <w:tab/>
+      </w:r>
       <w:r>
         <w:rPr>
           <w:rStyle w:val="citationtext"/>
           <w:i/>
           <w:lang w:val="en-US"/>
         </w:rPr>
-        <w:t>eds</w:t>
-      </w:r>
-      <w:proofErr w:type="spellEnd"/>
-      <w:proofErr w:type="gramEnd"/>
+        <w:t>NF</w:t>
+      </w:r>
       <w:r>
         <w:rPr>
           <w:rStyle w:val="citationtext"/>
+          <w:lang w:val="en-US"/>
+        </w:rPr>
+        <w:t>, 2002.</w:t>
+      </w:r>
+    </w:p>
+    <w:p>
+      <w:pPr>
+        <w:rPr>
+          <w:rStyle w:val="citationtext"/>
+          <w:lang w:val="en-US"/>
+        </w:rPr>
+      </w:pPr>
+    </w:p>
+    <w:p>
+      <w:pPr>
+        <w:rPr>
+          <w:lang w:val="en-US"/>
+        </w:rPr>
+      </w:pPr>
+      <w:r>
+        <w:rPr>
+          <w:lang w:val="en-US"/>
+        </w:rPr>
+        <w:t>Mahmoudi</w:t>
+      </w:r>
+      <w:r>
+        <w:rPr>
+          <w:lang w:val="en-US"/>
+        </w:rPr>
+        <w:t xml:space="preserve">, </w:t>
+      </w:r>
+      <w:r>
+        <w:rPr>
+          <w:lang w:val="en-US"/>
+        </w:rPr>
+        <w:t>Nader</w:t>
+      </w:r>
+      <w:r>
+        <w:rPr>
+          <w:lang w:val="en-US"/>
+        </w:rPr>
+        <w:t>, et al.</w:t>
+      </w:r>
+      <w:r>
+        <w:rPr>
+          <w:lang w:val="en-US"/>
+        </w:rPr>
+        <w:t xml:space="preserve"> </w:t>
+      </w:r>
+      <w:r>
+        <w:rPr>
+          <w:lang w:val="en-US"/>
+        </w:rPr>
+        <w:t>“</w:t>
+      </w:r>
+      <w:r>
+        <w:rPr>
+          <w:lang w:val="en-US"/>
+        </w:rPr>
+        <w:t>Detecting credit card fraud by Modi</w:t>
+      </w:r>
+      <w:r>
+        <w:t>ﬁ</w:t>
+      </w:r>
+      <w:r>
+        <w:rPr>
+          <w:lang w:val="en-US"/>
+        </w:rPr>
+        <w:t>ed Fisher Discriminant Analysis.</w:t>
+      </w:r>
+      <w:r>
+        <w:rPr>
+          <w:lang w:val="en-US"/>
+        </w:rPr>
+        <w:t>”</w:t>
+      </w:r>
+      <w:r>
+        <w:rPr>
+          <w:lang w:val="en-US"/>
+        </w:rPr>
+        <w:t xml:space="preserve"> </w:t>
+      </w:r>
+      <w:r>
+        <w:rPr>
+          <w:lang w:val="en-US"/>
+        </w:rPr>
+        <w:tab/>
+      </w:r>
+      <w:r>
+        <w:rPr>
           <w:i/>
           <w:lang w:val="en-US"/>
         </w:rPr>
-        <w:t>)</w:t>
-      </w:r>
-      <w:r>
-        <w:rPr>
-          <w:rStyle w:val="citationtext"/>
+        <w:t>Expert Systems with Applications</w:t>
+      </w:r>
+      <w:r>
+        <w:rPr>
+          <w:i/>
+          <w:lang w:val="en-US"/>
+        </w:rPr>
+        <w:t>,</w:t>
+      </w:r>
+      <w:r>
+        <w:rPr>
           <w:lang w:val="en-US"/>
         </w:rPr>
         <w:t xml:space="preserve"> </w:t>
       </w:r>
       <w:r>
         <w:rPr>
-          <w:rStyle w:val="citationtext"/>
-          <w:lang w:val="en-US"/>
-        </w:rPr>
-        <w:tab/>
-      </w:r>
-      <w:r>
-        <w:rPr>
-          <w:rStyle w:val="citationtext"/>
-          <w:i/>
-          <w:lang w:val="en-US"/>
-        </w:rPr>
-        <w:t>Data Mining and Knowledge Discovery Handbook.</w:t>
-      </w:r>
-      <w:r>
-        <w:rPr>
-          <w:lang w:val="en-US"/>
-        </w:rPr>
-        <w:t xml:space="preserve"> </w:t>
-      </w:r>
-      <w:proofErr w:type="gramStart"/>
-      <w:r>
-        <w:rPr>
-          <w:lang w:val="en-US"/>
-        </w:rPr>
-        <w:t>Springer, Boston, MA</w:t>
-      </w:r>
-      <w:r>
-        <w:rPr>
-          <w:rStyle w:val="citationtext"/>
-          <w:lang w:val="en-US"/>
-        </w:rPr>
-        <w:t>, 2005</w:t>
-      </w:r>
-      <w:r>
-        <w:rPr>
-          <w:rStyle w:val="citationtext"/>
+          <w:lang w:val="en-US"/>
+        </w:rPr>
+        <w:t>vol. 42, 2015, pp.</w:t>
+      </w:r>
+      <w:r>
+        <w:rPr>
+          <w:lang w:val="en-US"/>
+        </w:rPr>
+        <w:t xml:space="preserve"> 2510–2516</w:t>
+      </w:r>
+      <w:r>
+        <w:rPr>
           <w:lang w:val="en-US"/>
         </w:rPr>
         <w:t>.</w:t>
       </w:r>
-      <w:proofErr w:type="gramEnd"/>
-    </w:p>
-    <w:p>
-      <w:pPr>
-        <w:rPr>
-          <w:lang w:val="en-US"/>
-        </w:rPr>
-      </w:pPr>
-    </w:p>
-    <w:p>
-      <w:pPr>
-        <w:rPr>
-          <w:lang w:val="en-US"/>
-        </w:rPr>
-      </w:pPr>
-      <w:proofErr w:type="spellStart"/>
-      <w:proofErr w:type="gramStart"/>
-      <w:r>
-        <w:rPr>
-          <w:lang w:val="en-US"/>
-        </w:rPr>
-        <w:t>Krivko</w:t>
-      </w:r>
-      <w:proofErr w:type="spellEnd"/>
-      <w:r>
-        <w:rPr>
-          <w:lang w:val="en-US"/>
-        </w:rPr>
-        <w:t xml:space="preserve"> </w:t>
-      </w:r>
-      <w:r>
-        <w:rPr>
-          <w:lang w:val="en-US"/>
-        </w:rPr>
-        <w:t>,M</w:t>
-      </w:r>
-      <w:proofErr w:type="gramEnd"/>
-      <w:r>
-        <w:rPr>
-          <w:lang w:val="en-US"/>
-        </w:rPr>
-        <w:t>. “</w:t>
-      </w:r>
-      <w:r>
-        <w:rPr>
-          <w:lang w:val="en-US"/>
-        </w:rPr>
-        <w:t>A hybrid model for plastic card fraud detection systems</w:t>
-      </w:r>
-      <w:r>
-        <w:rPr>
-          <w:lang w:val="en-US"/>
-        </w:rPr>
-        <w:t xml:space="preserve">.” </w:t>
-      </w:r>
-      <w:r>
-        <w:rPr>
-          <w:i/>
-          <w:lang w:val="en-US"/>
-        </w:rPr>
-        <w:t xml:space="preserve">Expert Systems with </w:t>
-      </w:r>
-      <w:r>
-        <w:rPr>
-          <w:i/>
-          <w:lang w:val="en-US"/>
-        </w:rPr>
-        <w:tab/>
-      </w:r>
-      <w:r>
-        <w:rPr>
-          <w:i/>
-          <w:lang w:val="en-US"/>
-        </w:rPr>
-        <w:t>Applications</w:t>
-      </w:r>
-      <w:r>
-        <w:rPr>
-          <w:lang w:val="en-US"/>
-        </w:rPr>
-        <w:t xml:space="preserve">, vol. 37, 2010, pp. </w:t>
-      </w:r>
-      <w:r>
-        <w:rPr>
-          <w:lang w:val="en-US"/>
-        </w:rPr>
-        <w:t>6070–6076</w:t>
-      </w:r>
-      <w:r>
-        <w:rPr>
-          <w:lang w:val="en-US"/>
-        </w:rPr>
-        <w:t>.</w:t>
-      </w:r>
-    </w:p>
-    <w:p>
-      <w:pPr>
-        <w:rPr>
-          <w:rStyle w:val="citationtext"/>
-          <w:lang w:val="en-US"/>
-        </w:rPr>
-      </w:pPr>
-    </w:p>
-    <w:p>
-      <w:pPr>
-        <w:rPr>
-          <w:rStyle w:val="citationtext"/>
-          <w:lang w:val="en-US"/>
-        </w:rPr>
-      </w:pPr>
-      <w:proofErr w:type="spellStart"/>
-      <w:r>
-        <w:rPr>
-          <w:rStyle w:val="citationtext"/>
-          <w:lang w:val="en-US"/>
-        </w:rPr>
-        <w:t>Maes</w:t>
-      </w:r>
-      <w:proofErr w:type="spellEnd"/>
-      <w:r>
-        <w:rPr>
-          <w:rStyle w:val="citationtext"/>
-          <w:lang w:val="en-US"/>
-        </w:rPr>
-        <w:t>,</w:t>
-      </w:r>
-      <w:r>
-        <w:rPr>
-          <w:rStyle w:val="citationtext"/>
-          <w:lang w:val="en-US"/>
-        </w:rPr>
-        <w:t xml:space="preserve"> Sam</w:t>
-      </w:r>
-      <w:r>
-        <w:rPr>
-          <w:rStyle w:val="citationtext"/>
-          <w:lang w:val="en-US"/>
-        </w:rPr>
-        <w:t xml:space="preserve"> et al. “</w:t>
-      </w:r>
-      <w:r>
-        <w:rPr>
-          <w:rStyle w:val="citationtext"/>
-          <w:lang w:val="en-US"/>
-        </w:rPr>
-        <w:t>Credit Card Fraud Detection Using Bayesian and Neural Networks</w:t>
-      </w:r>
-      <w:r>
-        <w:rPr>
-          <w:rStyle w:val="citationtext"/>
-          <w:lang w:val="en-US"/>
-        </w:rPr>
-        <w:t xml:space="preserve">”. </w:t>
-      </w:r>
-      <w:proofErr w:type="gramStart"/>
-      <w:r>
-        <w:rPr>
-          <w:rStyle w:val="citationtext"/>
-          <w:i/>
-          <w:lang w:val="en-US"/>
-        </w:rPr>
-        <w:t xml:space="preserve">Proceedings of </w:t>
-      </w:r>
-      <w:r>
-        <w:rPr>
-          <w:rStyle w:val="citationtext"/>
-          <w:i/>
-          <w:lang w:val="en-US"/>
-        </w:rPr>
-        <w:tab/>
-      </w:r>
-      <w:r>
-        <w:rPr>
-          <w:rStyle w:val="citationtext"/>
-          <w:i/>
-          <w:lang w:val="en-US"/>
-        </w:rPr>
-        <w:t>NF</w:t>
-      </w:r>
-      <w:r>
-        <w:rPr>
-          <w:rStyle w:val="citationtext"/>
-          <w:lang w:val="en-US"/>
-        </w:rPr>
-        <w:t>, 2002.</w:t>
-      </w:r>
-      <w:proofErr w:type="gramEnd"/>
-    </w:p>
-    <w:p>
-      <w:pPr>
-        <w:rPr>
-          <w:rStyle w:val="citationtext"/>
-          <w:lang w:val="en-US"/>
-        </w:rPr>
-      </w:pPr>
-    </w:p>
-    <w:p>
-      <w:pPr>
-        <w:rPr>
-          <w:lang w:val="en-US"/>
-        </w:rPr>
-      </w:pPr>
-      <w:proofErr w:type="spellStart"/>
-      <w:r>
-        <w:rPr>
-          <w:lang w:val="en-US"/>
-        </w:rPr>
-        <w:t>Mahmoudi</w:t>
-      </w:r>
-      <w:proofErr w:type="spellEnd"/>
-      <w:r>
-        <w:rPr>
-          <w:lang w:val="en-US"/>
-        </w:rPr>
-        <w:t xml:space="preserve">, </w:t>
-      </w:r>
-      <w:r>
-        <w:rPr>
-          <w:lang w:val="en-US"/>
-        </w:rPr>
-        <w:t>Nader</w:t>
-      </w:r>
-      <w:r>
-        <w:rPr>
-          <w:lang w:val="en-US"/>
-        </w:rPr>
-        <w:t>, et al.</w:t>
-      </w:r>
-      <w:r>
-        <w:rPr>
-          <w:lang w:val="en-US"/>
-        </w:rPr>
-        <w:t xml:space="preserve"> </w:t>
-      </w:r>
-      <w:r>
-        <w:rPr>
-          <w:lang w:val="en-US"/>
-        </w:rPr>
-        <w:t>“</w:t>
-      </w:r>
-      <w:r>
-        <w:rPr>
-          <w:lang w:val="en-US"/>
-        </w:rPr>
-        <w:t>Detecting credit card fraud by Modi</w:t>
-      </w:r>
-      <w:r>
-        <w:t>ﬁ</w:t>
-      </w:r>
-      <w:proofErr w:type="spellStart"/>
-      <w:r>
-        <w:rPr>
-          <w:lang w:val="en-US"/>
-        </w:rPr>
-        <w:t>ed</w:t>
-      </w:r>
-      <w:proofErr w:type="spellEnd"/>
-      <w:r>
-        <w:rPr>
-          <w:lang w:val="en-US"/>
-        </w:rPr>
-        <w:t xml:space="preserve"> Fisher Discriminant Analysis.</w:t>
-      </w:r>
-      <w:r>
-        <w:rPr>
-          <w:lang w:val="en-US"/>
-        </w:rPr>
-        <w:t>”</w:t>
-      </w:r>
-      <w:r>
-        <w:rPr>
-          <w:lang w:val="en-US"/>
-        </w:rPr>
-        <w:t xml:space="preserve"> </w:t>
-      </w:r>
-      <w:r>
-        <w:rPr>
-          <w:lang w:val="en-US"/>
-        </w:rPr>
-        <w:tab/>
-      </w:r>
-      <w:r>
-        <w:rPr>
-          <w:i/>
-          <w:lang w:val="en-US"/>
-        </w:rPr>
-        <w:t>Expert Systems with Applications</w:t>
-      </w:r>
-      <w:r>
-        <w:rPr>
-          <w:i/>
-          <w:lang w:val="en-US"/>
-        </w:rPr>
-        <w:t>,</w:t>
-      </w:r>
-      <w:r>
-        <w:rPr>
-          <w:lang w:val="en-US"/>
-        </w:rPr>
-        <w:t xml:space="preserve"> </w:t>
-      </w:r>
-      <w:r>
-        <w:rPr>
-          <w:lang w:val="en-US"/>
-        </w:rPr>
-        <w:t>vol. 42, 2015, pp.</w:t>
-      </w:r>
-      <w:r>
-        <w:rPr>
-          <w:lang w:val="en-US"/>
-        </w:rPr>
-        <w:t xml:space="preserve"> 2510–2516</w:t>
-      </w:r>
-      <w:r>
-        <w:rPr>
-          <w:lang w:val="en-US"/>
-        </w:rPr>
-        <w:t>.</w:t>
-      </w:r>
-    </w:p>
-    <w:p>
-      <w:pPr>
-        <w:rPr>
-          <w:lang w:val="en-US"/>
-        </w:rPr>
-      </w:pPr>
-    </w:p>
-    <w:p>
-      <w:pPr>
-        <w:rPr>
-          <w:lang w:val="en-US"/>
-        </w:rPr>
-      </w:pPr>
-      <w:proofErr w:type="spellStart"/>
-      <w:r>
-        <w:rPr>
-          <w:lang w:val="en-US"/>
-        </w:rPr>
-        <w:t>Prati</w:t>
-      </w:r>
-      <w:proofErr w:type="spellEnd"/>
-      <w:r>
-        <w:rPr>
-          <w:lang w:val="en-US"/>
-        </w:rPr>
-        <w:t xml:space="preserve">, R.C. et al. “Class imbalance revisited: a new experimental setup to assess the performance of </w:t>
+    </w:p>
+    <w:p>
+      <w:pPr>
+        <w:rPr>
+          <w:lang w:val="en-US"/>
+        </w:rPr>
+      </w:pPr>
+    </w:p>
+    <w:p>
+      <w:pPr>
+        <w:rPr>
+          <w:lang w:val="en-US"/>
+        </w:rPr>
+      </w:pPr>
+      <w:r>
+        <w:rPr>
+          <w:lang w:val="en-US"/>
+        </w:rPr>
+        <w:t xml:space="preserve">Prati, R.C. et al. “Class imbalance revisited: a new experimental setup to assess the performance of </w:t>
       </w:r>
       <w:r>
         <w:rPr>
@@ -5657,34 +5067,12 @@
           <w:lang w:val="en-US"/>
         </w:rPr>
       </w:pPr>
-      <w:proofErr w:type="gramStart"/>
       <w:r>
         <w:rPr>
           <w:lang w:val="en-US"/>
         </w:rPr>
         <w:lastRenderedPageBreak/>
-        <w:t xml:space="preserve">“The </w:t>
-      </w:r>
-      <w:proofErr w:type="spellStart"/>
-      <w:r>
-        <w:rPr>
-          <w:lang w:val="en-US"/>
-        </w:rPr>
-        <w:t>Nilson</w:t>
-      </w:r>
-      <w:proofErr w:type="spellEnd"/>
-      <w:r>
-        <w:rPr>
-          <w:lang w:val="en-US"/>
-        </w:rPr>
-        <w:t xml:space="preserve"> Report.”</w:t>
-      </w:r>
-      <w:proofErr w:type="gramEnd"/>
-      <w:r>
-        <w:rPr>
-          <w:lang w:val="en-US"/>
-        </w:rPr>
-        <w:t xml:space="preserve"> </w:t>
+        <w:t xml:space="preserve">“The Nilson Report.” </w:t>
       </w:r>
       <w:r>
         <w:rPr>
@@ -5722,44 +5110,28 @@
           <w:lang w:val="en-US"/>
         </w:rPr>
         <w:tab/>
-      </w:r>
-      <w:proofErr w:type="gramStart"/>
-      <w:r>
-        <w:rPr>
-          <w:lang w:val="en-US"/>
-        </w:rPr>
         <w:t>Accessed 02 Dec. 2017.</w:t>
       </w:r>
-      <w:proofErr w:type="gramEnd"/>
-    </w:p>
-    <w:p>
-      <w:pPr>
-        <w:rPr>
-          <w:lang w:val="en-US"/>
-        </w:rPr>
-      </w:pPr>
-    </w:p>
-    <w:p>
-      <w:pPr>
-        <w:rPr>
-          <w:lang w:val="en-US"/>
-        </w:rPr>
-      </w:pPr>
-      <w:proofErr w:type="gramStart"/>
-      <w:r>
-        <w:rPr>
-          <w:lang w:val="en-US"/>
-        </w:rPr>
-        <w:t>Visa, Sofia.</w:t>
-      </w:r>
-      <w:proofErr w:type="gramEnd"/>
-      <w:r>
-        <w:rPr>
-          <w:lang w:val="en-US"/>
-        </w:rPr>
-        <w:t xml:space="preserve"> </w:t>
-      </w:r>
-      <w:proofErr w:type="gramStart"/>
+    </w:p>
+    <w:p>
+      <w:pPr>
+        <w:rPr>
+          <w:lang w:val="en-US"/>
+        </w:rPr>
+      </w:pPr>
+    </w:p>
+    <w:p>
+      <w:pPr>
+        <w:rPr>
+          <w:lang w:val="en-US"/>
+        </w:rPr>
+      </w:pPr>
+      <w:r>
+        <w:rPr>
+          <w:lang w:val="en-US"/>
+        </w:rPr>
+        <w:t xml:space="preserve">Visa, Sofia. </w:t>
+      </w:r>
       <w:r>
         <w:rPr>
           <w:lang w:val="en-US"/>
@@ -5776,14 +5148,7 @@
         <w:rPr>
           <w:lang w:val="en-US"/>
         </w:rPr>
-        <w:t>.”</w:t>
-      </w:r>
-      <w:proofErr w:type="gramEnd"/>
-      <w:r>
-        <w:rPr>
-          <w:lang w:val="en-US"/>
-        </w:rPr>
-        <w:t xml:space="preserve"> </w:t>
+        <w:t xml:space="preserve">.” </w:t>
       </w:r>
       <w:r>
         <w:rPr>
@@ -5829,19 +5194,11 @@
           <w:lang w:val="en-US"/>
         </w:rPr>
       </w:pPr>
-      <w:proofErr w:type="spellStart"/>
-      <w:r>
-        <w:rPr>
-          <w:lang w:val="en-US"/>
-        </w:rPr>
-        <w:t>Withrow</w:t>
-      </w:r>
-      <w:proofErr w:type="spellEnd"/>
-      <w:r>
-        <w:rPr>
-          <w:lang w:val="en-US"/>
-        </w:rPr>
-        <w:t>, C.</w:t>
+      <w:r>
+        <w:rPr>
+          <w:lang w:val="en-US"/>
+        </w:rPr>
+        <w:t>Withrow, C.</w:t>
       </w:r>
       <w:r>
         <w:rPr>
@@ -6035,21 +5392,7 @@
         <w:rPr>
           <w:lang w:val="en-US"/>
         </w:rPr>
-        <w:t xml:space="preserve">Why </w:t>
-      </w:r>
-      <w:proofErr w:type="spellStart"/>
-      <w:r>
-        <w:rPr>
-          <w:lang w:val="en-US"/>
-        </w:rPr>
-        <w:t>undersample</w:t>
-      </w:r>
-      <w:proofErr w:type="spellEnd"/>
-      <w:r>
-        <w:rPr>
-          <w:lang w:val="en-US"/>
-        </w:rPr>
-        <w:t>?</w:t>
+        <w:t>Why undersample?</w:t>
       </w:r>
     </w:p>
     <w:p>
@@ -6063,16 +5406,44 @@
         <w:rPr>
           <w:lang w:val="en-US"/>
         </w:rPr>
-        <w:t xml:space="preserve">In our case not </w:t>
-      </w:r>
-      <w:proofErr w:type="gramStart"/>
-      <w:r>
-        <w:rPr>
-          <w:lang w:val="en-US"/>
-        </w:rPr>
-        <w:t>only  the</w:t>
-      </w:r>
-      <w:proofErr w:type="gramEnd"/>
+        <w:t xml:space="preserve">In our case not only  the </w:t>
+      </w:r>
+      <w:r>
+        <w:rPr>
+          <w:lang w:val="en-US"/>
+        </w:rPr>
+        <w:t xml:space="preserve">fraud class ratio </w:t>
+      </w:r>
+      <w:r>
+        <w:rPr>
+          <w:lang w:val="en-US"/>
+        </w:rPr>
+        <w:t xml:space="preserve">is </w:t>
+      </w:r>
+      <w:r>
+        <w:rPr>
+          <w:lang w:val="en-US"/>
+        </w:rPr>
+        <w:t>too small (0.003%)</w:t>
+      </w:r>
+      <w:r>
+        <w:rPr>
+          <w:lang w:val="en-US"/>
+        </w:rPr>
+        <w:t xml:space="preserve"> but the o</w:t>
+      </w:r>
+      <w:r>
+        <w:rPr>
+          <w:lang w:val="en-US"/>
+        </w:rPr>
+        <w:t>riginal</w:t>
+      </w:r>
+      <w:r>
+        <w:rPr>
+          <w:lang w:val="en-US"/>
+        </w:rPr>
+        <w:t xml:space="preserve"> dataset too big to handle R. </w:t>
+      </w:r>
       <w:r>
         <w:rPr>
           <w:lang w:val="en-US"/>
@@ -6083,72 +5454,14 @@
         <w:rPr>
           <w:lang w:val="en-US"/>
         </w:rPr>
-        <w:t xml:space="preserve">fraud class ratio </w:t>
-      </w:r>
-      <w:r>
-        <w:rPr>
-          <w:lang w:val="en-US"/>
-        </w:rPr>
-        <w:t xml:space="preserve">is </w:t>
-      </w:r>
-      <w:r>
-        <w:rPr>
-          <w:lang w:val="en-US"/>
-        </w:rPr>
-        <w:t>too small (0.003%)</w:t>
-      </w:r>
-      <w:r>
-        <w:rPr>
-          <w:lang w:val="en-US"/>
-        </w:rPr>
-        <w:t xml:space="preserve"> but the o</w:t>
-      </w:r>
-      <w:r>
-        <w:rPr>
-          <w:lang w:val="en-US"/>
-        </w:rPr>
-        <w:t>riginal</w:t>
-      </w:r>
-      <w:r>
-        <w:rPr>
-          <w:lang w:val="en-US"/>
-        </w:rPr>
-        <w:t xml:space="preserve"> dataset too big to handle R. </w:t>
-      </w:r>
-      <w:r>
-        <w:rPr>
-          <w:lang w:val="en-US"/>
-        </w:rPr>
-        <w:t xml:space="preserve"> </w:t>
-      </w:r>
-      <w:r>
-        <w:rPr>
-          <w:lang w:val="en-US"/>
-        </w:rPr>
         <w:t>That’s</w:t>
       </w:r>
       <w:r>
         <w:rPr>
           <w:lang w:val="en-US"/>
         </w:rPr>
-        <w:t xml:space="preserve"> why we </w:t>
-      </w:r>
-      <w:proofErr w:type="spellStart"/>
-      <w:r>
-        <w:rPr>
-          <w:lang w:val="en-US"/>
-        </w:rPr>
-        <w:t>undersample</w:t>
-      </w:r>
-      <w:proofErr w:type="spellEnd"/>
-      <w:r>
-        <w:rPr>
-          <w:lang w:val="en-US"/>
-        </w:rPr>
-        <w:t xml:space="preserve">. The process is as follows. </w:t>
-      </w:r>
-      <w:bookmarkStart w:id="1" w:name="_GoBack"/>
-      <w:bookmarkEnd w:id="1"/>
+        <w:t xml:space="preserve"> why we undersample. The process is as follows. </w:t>
+      </w:r>
     </w:p>
     <w:p>
       <w:pPr>
@@ -6197,35 +5510,7 @@
         <w:rPr>
           <w:lang w:val="en-US"/>
         </w:rPr>
-        <w:t xml:space="preserve">3. Apply unique </w:t>
-      </w:r>
-      <w:proofErr w:type="gramStart"/>
-      <w:r>
-        <w:rPr>
-          <w:lang w:val="en-US"/>
-        </w:rPr>
-        <w:t>( The</w:t>
-      </w:r>
-      <w:proofErr w:type="gramEnd"/>
-      <w:r>
-        <w:rPr>
-          <w:lang w:val="en-US"/>
-        </w:rPr>
-        <w:t xml:space="preserve"> number </w:t>
-      </w:r>
-      <w:proofErr w:type="spellStart"/>
-      <w:r>
-        <w:rPr>
-          <w:lang w:val="en-US"/>
-        </w:rPr>
-        <w:t>od</w:t>
-      </w:r>
-      <w:proofErr w:type="spellEnd"/>
-      <w:r>
-        <w:rPr>
-          <w:lang w:val="en-US"/>
-        </w:rPr>
-        <w:t xml:space="preserve"> unique is the number of credit cards we are going to consider)</w:t>
+        <w:t>3. Apply unique ( The number od unique is the number of credit cards we are going to consider)</w:t>
       </w:r>
     </w:p>
     <w:p>
@@ -6261,21 +5546,7 @@
         <w:rPr>
           <w:lang w:val="en-US"/>
         </w:rPr>
-        <w:t xml:space="preserve">The new data set is still highly unbalanced </w:t>
-      </w:r>
-      <w:proofErr w:type="gramStart"/>
-      <w:r>
-        <w:rPr>
-          <w:lang w:val="en-US"/>
-        </w:rPr>
-        <w:t>but  the</w:t>
-      </w:r>
-      <w:proofErr w:type="gramEnd"/>
-      <w:r>
-        <w:rPr>
-          <w:lang w:val="en-US"/>
-        </w:rPr>
-        <w:t xml:space="preserve"> ratio is better. </w:t>
+        <w:t xml:space="preserve">The new data set is still highly unbalanced but  the ratio is better. </w:t>
       </w:r>
     </w:p>
     <w:p>
@@ -6299,6 +5570,55 @@
         </w:rPr>
         <w:t>Why 2.33%?</w:t>
       </w:r>
+    </w:p>
+  </w:comment>
+  <w:comment w:id="1" w:author="Daniel Casares" w:date="2017-12-08T11:44:00Z" w:initials="DC">
+    <w:p>
+      <w:pPr>
+        <w:pStyle w:val="Kommentartext"/>
+        <w:rPr>
+          <w:lang w:val="en-US"/>
+        </w:rPr>
+      </w:pPr>
+      <w:r>
+        <w:rPr>
+          <w:rStyle w:val="Kommentarzeichen"/>
+        </w:rPr>
+        <w:annotationRef/>
+      </w:r>
+      <w:hyperlink r:id="rId1" w:history="1">
+        <w:r>
+          <w:rPr>
+            <w:rStyle w:val="Hyperlink"/>
+            <w:lang w:val="en-US"/>
+          </w:rPr>
+          <w:t>https://elitedatascience.com/imbalanced-classes</w:t>
+        </w:r>
+      </w:hyperlink>
+    </w:p>
+    <w:p>
+      <w:pPr>
+        <w:pStyle w:val="Kommentartext"/>
+        <w:rPr>
+          <w:lang w:val="en-US"/>
+        </w:rPr>
+      </w:pPr>
+    </w:p>
+    <w:p>
+      <w:pPr>
+        <w:pStyle w:val="Kommentartext"/>
+        <w:rPr>
+          <w:lang w:val="en-US"/>
+        </w:rPr>
+      </w:pPr>
+      <w:r>
+        <w:rPr>
+          <w:lang w:val="en-US"/>
+        </w:rPr>
+        <w:t>use area under the ROC curve as performance metric</w:t>
+      </w:r>
+      <w:bookmarkStart w:id="2" w:name="_GoBack"/>
+      <w:bookmarkEnd w:id="2"/>
     </w:p>
   </w:comment>
 </w:comments>
@@ -7846,7 +7166,7 @@
 </file>
 
 <file path=customXml/itemProps1.xml><?xml version="1.0" encoding="utf-8"?>
-<ds:datastoreItem xmlns:ds="http://schemas.openxmlformats.org/officeDocument/2006/customXml" ds:itemID="{B526FEFE-6660-4386-9786-3C32311617A8}">
+<ds:datastoreItem xmlns:ds="http://schemas.openxmlformats.org/officeDocument/2006/customXml" ds:itemID="{5AD8EDDF-789C-4659-9115-4E4C9C085E45}">
   <ds:schemaRefs>
     <ds:schemaRef ds:uri="http://schemas.openxmlformats.org/officeDocument/2006/bibliography"/>
   </ds:schemaRefs>

</xml_diff>